<commit_message>
Rectified the ShareSkil and Manage Listing
</commit_message>
<xml_diff>
--- a/SpecflowPM.Tests/ExcelTestData/WorkSample.docx
+++ b/SpecflowPM.Tests/ExcelTestData/WorkSample.docx
@@ -1,695 +1,8 @@
 
 <file path=word/document.xml><?xml version="1.0" encoding="utf-8"?>
-<w:document xmlns:wpc="http://schemas.microsoft.com/office/word/2010/wordprocessingCanvas" xmlns:cx="http://schemas.microsoft.com/office/drawing/2014/chartex" xmlns:cx1="http://schemas.microsoft.com/office/drawing/2015/9/8/chartex" xmlns:cx2="http://schemas.microsoft.com/office/drawing/2015/10/21/chartex" xmlns:cx3="http://schemas.microsoft.com/office/drawing/2016/5/9/chartex" xmlns:cx4="http://schemas.microsoft.com/office/drawing/2016/5/10/chartex" xmlns:cx5="http://schemas.microsoft.com/office/drawing/2016/5/11/chartex" xmlns:cx6="http://schemas.microsoft.com/office/drawing/2016/5/12/chartex" xmlns:cx7="http://schemas.microsoft.com/office/drawing/2016/5/13/chartex" xmlns:cx8="http://schemas.microsoft.com/office/drawing/2016/5/14/chartex" xmlns:mc="http://schemas.openxmlformats.org/markup-compatibility/2006" xmlns:aink="http://schemas.microsoft.com/office/drawing/2016/ink" xmlns:am3d="http://schemas.microsoft.com/office/drawing/2017/model3d" xmlns:o="urn:schemas-microsoft-com:office:office" xmlns:r="http://schemas.openxmlformats.org/officeDocument/2006/relationships" xmlns:m="http://schemas.openxmlformats.org/officeDocument/2006/math" xmlns:v="urn:schemas-microsoft-com:vml" xmlns:wp14="http://schemas.microsoft.com/office/word/2010/wordprocessingDrawing" xmlns:wp="http://schemas.openxmlformats.org/drawingml/2006/wordprocessingDrawing" xmlns:w10="urn:schemas-microsoft-com:office:word" xmlns:w="http://schemas.openxmlformats.org/wordprocessingml/2006/main" xmlns:w14="http://schemas.microsoft.com/office/word/2010/wordml" xmlns:w15="http://schemas.microsoft.com/office/word/2012/wordml" xmlns:w16cid="http://schemas.microsoft.com/office/word/2016/wordml/cid" xmlns:w16se="http://schemas.microsoft.com/office/word/2015/wordml/symex" xmlns:wpg="http://schemas.microsoft.com/office/word/2010/wordprocessingGroup" xmlns:wpi="http://schemas.microsoft.com/office/word/2010/wordprocessingInk" xmlns:wne="http://schemas.microsoft.com/office/word/2006/wordml" xmlns:wps="http://schemas.microsoft.com/office/word/2010/wordprocessingShape" mc:Ignorable="w14 w15 w16se w16cid wp14">
+<w:document xmlns:wpc="http://schemas.microsoft.com/office/word/2010/wordprocessingCanvas" xmlns:cx="http://schemas.microsoft.com/office/drawing/2014/chartex" xmlns:cx1="http://schemas.microsoft.com/office/drawing/2015/9/8/chartex" xmlns:cx2="http://schemas.microsoft.com/office/drawing/2015/10/21/chartex" xmlns:cx3="http://schemas.microsoft.com/office/drawing/2016/5/9/chartex" xmlns:cx4="http://schemas.microsoft.com/office/drawing/2016/5/10/chartex" xmlns:cx5="http://schemas.microsoft.com/office/drawing/2016/5/11/chartex" xmlns:cx6="http://schemas.microsoft.com/office/drawing/2016/5/12/chartex" xmlns:cx7="http://schemas.microsoft.com/office/drawing/2016/5/13/chartex" xmlns:cx8="http://schemas.microsoft.com/office/drawing/2016/5/14/chartex" xmlns:mc="http://schemas.openxmlformats.org/markup-compatibility/2006" xmlns:aink="http://schemas.microsoft.com/office/drawing/2016/ink" xmlns:am3d="http://schemas.microsoft.com/office/drawing/2017/model3d" xmlns:o="urn:schemas-microsoft-com:office:office" xmlns:r="http://schemas.openxmlformats.org/officeDocument/2006/relationships" xmlns:m="http://schemas.openxmlformats.org/officeDocument/2006/math" xmlns:v="urn:schemas-microsoft-com:vml" xmlns:wp14="http://schemas.microsoft.com/office/word/2010/wordprocessingDrawing" xmlns:wp="http://schemas.openxmlformats.org/drawingml/2006/wordprocessingDrawing" xmlns:w10="urn:schemas-microsoft-com:office:word" xmlns:w="http://schemas.openxmlformats.org/wordprocessingml/2006/main" xmlns:w14="http://schemas.microsoft.com/office/word/2010/wordml" xmlns:w15="http://schemas.microsoft.com/office/word/2012/wordml" xmlns:w16cex="http://schemas.microsoft.com/office/word/2018/wordml/cex" xmlns:w16cid="http://schemas.microsoft.com/office/word/2016/wordml/cid" xmlns:w16="http://schemas.microsoft.com/office/word/2018/wordml" xmlns:w16se="http://schemas.microsoft.com/office/word/2015/wordml/symex" xmlns:wpg="http://schemas.microsoft.com/office/word/2010/wordprocessingGroup" xmlns:wpi="http://schemas.microsoft.com/office/word/2010/wordprocessingInk" xmlns:wne="http://schemas.microsoft.com/office/word/2006/wordml" xmlns:wps="http://schemas.microsoft.com/office/word/2010/wordprocessingShape" mc:Ignorable="w14 w15 w16se w16cid w16 w16cex wp14">
   <w:body>
-    <w:p>
-      <w:pPr>
-        <w:shd w:val="clear" w:color="auto" w:fill="FFFFFF"/>
-        <w:spacing w:after="100" w:afterAutospacing="1" w:line="240" w:lineRule="auto"/>
-        <w:outlineLvl w:val="0"/>
-        <w:rPr>
-          <w:rFonts w:ascii="Helvetica" w:eastAsia="Times New Roman" w:hAnsi="Helvetica" w:cs="Helvetica"/>
-          <w:b/>
-          <w:bCs/>
-          <w:color w:val="212529"/>
-          <w:spacing w:val="-2"/>
-          <w:kern w:val="36"/>
-          <w:sz w:val="44"/>
-          <w:szCs w:val="44"/>
-        </w:rPr>
-      </w:pPr>
-      <w:r>
-        <w:rPr>
-          <w:rFonts w:ascii="Helvetica" w:eastAsia="Times New Roman" w:hAnsi="Helvetica" w:cs="Helvetica"/>
-          <w:b/>
-          <w:bCs/>
-          <w:color w:val="212529"/>
-          <w:spacing w:val="-2"/>
-          <w:kern w:val="36"/>
-          <w:sz w:val="44"/>
-          <w:szCs w:val="44"/>
-        </w:rPr>
-        <w:t>Ebony Moore</w:t>
-      </w:r>
-    </w:p>
-    <w:p>
-      <w:pPr>
-        <w:shd w:val="clear" w:color="auto" w:fill="FFFFFF"/>
-        <w:spacing w:after="100" w:afterAutospacing="1" w:line="240" w:lineRule="auto"/>
-        <w:rPr>
-          <w:rFonts w:ascii="Helvetica" w:eastAsia="Times New Roman" w:hAnsi="Helvetica" w:cs="Helvetica"/>
-          <w:color w:val="212529"/>
-          <w:spacing w:val="-1"/>
-          <w:sz w:val="26"/>
-          <w:szCs w:val="26"/>
-        </w:rPr>
-      </w:pPr>
-      <w:r>
-        <w:rPr>
-          <w:rFonts w:ascii="Helvetica" w:eastAsia="Times New Roman" w:hAnsi="Helvetica" w:cs="Helvetica"/>
-          <w:color w:val="212529"/>
-          <w:spacing w:val="-1"/>
-          <w:sz w:val="26"/>
-          <w:szCs w:val="26"/>
-        </w:rPr>
-        <w:t>Mobile AL • (123) 456 7891</w:t>
-      </w:r>
-      <w:r>
-        <w:rPr>
-          <w:rFonts w:ascii="Helvetica" w:eastAsia="Times New Roman" w:hAnsi="Helvetica" w:cs="Helvetica"/>
-          <w:color w:val="212529"/>
-          <w:spacing w:val="-1"/>
-          <w:sz w:val="26"/>
-          <w:szCs w:val="26"/>
-        </w:rPr>
-        <w:br/>
-        <w:t>emoore@email.com</w:t>
-      </w:r>
-    </w:p>
-    <w:p>
-      <w:pPr>
-        <w:shd w:val="clear" w:color="auto" w:fill="FFFFFF"/>
-        <w:spacing w:after="100" w:afterAutospacing="1" w:line="240" w:lineRule="auto"/>
-        <w:outlineLvl w:val="1"/>
-        <w:rPr>
-          <w:rFonts w:ascii="Helvetica" w:eastAsia="Times New Roman" w:hAnsi="Helvetica" w:cs="Helvetica"/>
-          <w:b/>
-          <w:bCs/>
-          <w:color w:val="212529"/>
-          <w:spacing w:val="-2"/>
-          <w:sz w:val="37"/>
-          <w:szCs w:val="37"/>
-        </w:rPr>
-      </w:pPr>
-      <w:r>
-        <w:rPr>
-          <w:rFonts w:ascii="Helvetica" w:eastAsia="Times New Roman" w:hAnsi="Helvetica" w:cs="Helvetica"/>
-          <w:b/>
-          <w:bCs/>
-          <w:color w:val="212529"/>
-          <w:spacing w:val="-2"/>
-          <w:sz w:val="37"/>
-          <w:szCs w:val="37"/>
-        </w:rPr>
-        <w:t>SUMMARY</w:t>
-      </w:r>
-    </w:p>
-    <w:p>
-      <w:pPr>
-        <w:shd w:val="clear" w:color="auto" w:fill="FFFFFF"/>
-        <w:spacing w:after="0" w:line="240" w:lineRule="auto"/>
-        <w:rPr>
-          <w:rFonts w:ascii="Segoe UI" w:eastAsia="Times New Roman" w:hAnsi="Segoe UI" w:cs="Segoe UI"/>
-          <w:color w:val="212529"/>
-          <w:sz w:val="26"/>
-          <w:szCs w:val="26"/>
-        </w:rPr>
-      </w:pPr>
-      <w:r>
-        <w:rPr>
-          <w:rFonts w:ascii="Segoe UI" w:eastAsia="Times New Roman" w:hAnsi="Segoe UI" w:cs="Segoe UI"/>
-          <w:color w:val="212529"/>
-          <w:sz w:val="26"/>
-          <w:szCs w:val="26"/>
-        </w:rPr>
-        <w:pict>
-          <v:rect id="_x0000_i1025" style="width:0;height:1.5pt" o:hralign="center" o:hrstd="t" o:hrnoshade="t" o:hr="t" fillcolor="#cecece" stroked="f"/>
-        </w:pict>
-      </w:r>
-    </w:p>
-    <w:p>
-      <w:pPr>
-        <w:shd w:val="clear" w:color="auto" w:fill="FFFFFF"/>
-        <w:spacing w:after="100" w:afterAutospacing="1" w:line="240" w:lineRule="auto"/>
-        <w:rPr>
-          <w:rFonts w:ascii="Helvetica" w:eastAsia="Times New Roman" w:hAnsi="Helvetica" w:cs="Helvetica"/>
-          <w:color w:val="212529"/>
-          <w:spacing w:val="-1"/>
-          <w:sz w:val="26"/>
-          <w:szCs w:val="26"/>
-        </w:rPr>
-      </w:pPr>
-      <w:r>
-        <w:rPr>
-          <w:rFonts w:ascii="Helvetica" w:eastAsia="Times New Roman" w:hAnsi="Helvetica" w:cs="Helvetica"/>
-          <w:color w:val="212529"/>
-          <w:spacing w:val="-1"/>
-          <w:sz w:val="26"/>
-          <w:szCs w:val="26"/>
-        </w:rPr>
-        <w:t>Highly detailed and skilled Quality Assurance Inspector with three years of experience conducting thorough inspections to keep workforce in compliance with mandatory quality assurance standards.</w:t>
-      </w:r>
-    </w:p>
-    <w:p>
-      <w:pPr>
-        <w:shd w:val="clear" w:color="auto" w:fill="FFFFFF"/>
-        <w:spacing w:after="100" w:afterAutospacing="1" w:line="240" w:lineRule="auto"/>
-        <w:outlineLvl w:val="1"/>
-        <w:rPr>
-          <w:rFonts w:ascii="Helvetica" w:eastAsia="Times New Roman" w:hAnsi="Helvetica" w:cs="Helvetica"/>
-          <w:b/>
-          <w:bCs/>
-          <w:color w:val="212529"/>
-          <w:spacing w:val="-2"/>
-          <w:sz w:val="37"/>
-          <w:szCs w:val="37"/>
-        </w:rPr>
-      </w:pPr>
-      <w:r>
-        <w:rPr>
-          <w:rFonts w:ascii="Helvetica" w:eastAsia="Times New Roman" w:hAnsi="Helvetica" w:cs="Helvetica"/>
-          <w:b/>
-          <w:bCs/>
-          <w:color w:val="212529"/>
-          <w:spacing w:val="-2"/>
-          <w:sz w:val="37"/>
-          <w:szCs w:val="37"/>
-        </w:rPr>
-        <w:t>EDUCATION</w:t>
-      </w:r>
-    </w:p>
-    <w:p>
-      <w:pPr>
-        <w:shd w:val="clear" w:color="auto" w:fill="FFFFFF"/>
-        <w:spacing w:after="0" w:line="240" w:lineRule="auto"/>
-        <w:rPr>
-          <w:rFonts w:ascii="Segoe UI" w:eastAsia="Times New Roman" w:hAnsi="Segoe UI" w:cs="Segoe UI"/>
-          <w:color w:val="212529"/>
-          <w:sz w:val="26"/>
-          <w:szCs w:val="26"/>
-        </w:rPr>
-      </w:pPr>
-      <w:r>
-        <w:rPr>
-          <w:rFonts w:ascii="Segoe UI" w:eastAsia="Times New Roman" w:hAnsi="Segoe UI" w:cs="Segoe UI"/>
-          <w:color w:val="212529"/>
-          <w:sz w:val="26"/>
-          <w:szCs w:val="26"/>
-        </w:rPr>
-        <w:pict>
-          <v:rect id="_x0000_i1026" style="width:0;height:1.5pt" o:hralign="center" o:hrstd="t" o:hrnoshade="t" o:hr="t" fillcolor="#cecece" stroked="f"/>
-        </w:pict>
-      </w:r>
-    </w:p>
-    <w:p>
-      <w:pPr>
-        <w:shd w:val="clear" w:color="auto" w:fill="FFFFFF"/>
-        <w:spacing w:after="0" w:line="240" w:lineRule="auto"/>
-        <w:rPr>
-          <w:rFonts w:ascii="Segoe UI" w:eastAsia="Times New Roman" w:hAnsi="Segoe UI" w:cs="Segoe UI"/>
-          <w:color w:val="212529"/>
-          <w:sz w:val="26"/>
-          <w:szCs w:val="26"/>
-        </w:rPr>
-      </w:pPr>
-      <w:r>
-        <w:rPr>
-          <w:rFonts w:ascii="Segoe UI" w:eastAsia="Times New Roman" w:hAnsi="Segoe UI" w:cs="Segoe UI"/>
-          <w:color w:val="212529"/>
-          <w:sz w:val="26"/>
-          <w:szCs w:val="26"/>
-        </w:rPr>
-        <w:t>Green Valley State</w:t>
-      </w:r>
-    </w:p>
-    <w:p>
-      <w:pPr>
-        <w:shd w:val="clear" w:color="auto" w:fill="FFFFFF"/>
-        <w:spacing w:after="0" w:line="240" w:lineRule="auto"/>
-        <w:rPr>
-          <w:rFonts w:ascii="Segoe UI" w:eastAsia="Times New Roman" w:hAnsi="Segoe UI" w:cs="Segoe UI"/>
-          <w:color w:val="212529"/>
-          <w:sz w:val="26"/>
-          <w:szCs w:val="26"/>
-        </w:rPr>
-      </w:pPr>
-      <w:r>
-        <w:rPr>
-          <w:rFonts w:ascii="Segoe UI" w:eastAsia="Times New Roman" w:hAnsi="Segoe UI" w:cs="Segoe UI"/>
-          <w:color w:val="212529"/>
-          <w:sz w:val="26"/>
-          <w:szCs w:val="26"/>
-        </w:rPr>
-        <w:t>Aug '09 - Jun '11</w:t>
-      </w:r>
-    </w:p>
-    <w:p>
-      <w:pPr>
-        <w:shd w:val="clear" w:color="auto" w:fill="FFFFFF"/>
-        <w:spacing w:after="100" w:afterAutospacing="1" w:line="240" w:lineRule="auto"/>
-        <w:rPr>
-          <w:rFonts w:ascii="Helvetica" w:eastAsia="Times New Roman" w:hAnsi="Helvetica" w:cs="Helvetica"/>
-          <w:color w:val="212529"/>
-          <w:spacing w:val="-1"/>
-          <w:sz w:val="26"/>
-          <w:szCs w:val="26"/>
-        </w:rPr>
-      </w:pPr>
-      <w:r>
-        <w:rPr>
-          <w:rFonts w:ascii="Helvetica" w:eastAsia="Times New Roman" w:hAnsi="Helvetica" w:cs="Helvetica"/>
-          <w:color w:val="212529"/>
-          <w:spacing w:val="-1"/>
-          <w:sz w:val="26"/>
-          <w:szCs w:val="26"/>
-        </w:rPr>
-        <w:t>Engineering/Communication</w:t>
-      </w:r>
-    </w:p>
-    <w:p>
-      <w:pPr>
-        <w:shd w:val="clear" w:color="auto" w:fill="FFFFFF"/>
-        <w:spacing w:after="100" w:afterAutospacing="1" w:line="240" w:lineRule="auto"/>
-        <w:outlineLvl w:val="1"/>
-        <w:rPr>
-          <w:rFonts w:ascii="Helvetica" w:eastAsia="Times New Roman" w:hAnsi="Helvetica" w:cs="Helvetica"/>
-          <w:b/>
-          <w:bCs/>
-          <w:color w:val="212529"/>
-          <w:spacing w:val="-2"/>
-          <w:sz w:val="37"/>
-          <w:szCs w:val="37"/>
-        </w:rPr>
-      </w:pPr>
-      <w:r>
-        <w:rPr>
-          <w:rFonts w:ascii="Helvetica" w:eastAsia="Times New Roman" w:hAnsi="Helvetica" w:cs="Helvetica"/>
-          <w:b/>
-          <w:bCs/>
-          <w:color w:val="212529"/>
-          <w:spacing w:val="-2"/>
-          <w:sz w:val="37"/>
-          <w:szCs w:val="37"/>
-        </w:rPr>
-        <w:t>EXPERIENCE</w:t>
-      </w:r>
-    </w:p>
-    <w:p>
-      <w:pPr>
-        <w:shd w:val="clear" w:color="auto" w:fill="FFFFFF"/>
-        <w:spacing w:after="0" w:line="240" w:lineRule="auto"/>
-        <w:rPr>
-          <w:rFonts w:ascii="Segoe UI" w:eastAsia="Times New Roman" w:hAnsi="Segoe UI" w:cs="Segoe UI"/>
-          <w:color w:val="212529"/>
-          <w:sz w:val="26"/>
-          <w:szCs w:val="26"/>
-        </w:rPr>
-      </w:pPr>
-      <w:r>
-        <w:rPr>
-          <w:rFonts w:ascii="Segoe UI" w:eastAsia="Times New Roman" w:hAnsi="Segoe UI" w:cs="Segoe UI"/>
-          <w:color w:val="212529"/>
-          <w:sz w:val="26"/>
-          <w:szCs w:val="26"/>
-        </w:rPr>
-        <w:pict>
-          <v:rect id="_x0000_i1027" style="width:0;height:1.5pt" o:hralign="center" o:hrstd="t" o:hrnoshade="t" o:hr="t" fillcolor="#cecece" stroked="f"/>
-        </w:pict>
-      </w:r>
-    </w:p>
-    <w:p>
-      <w:pPr>
-        <w:shd w:val="clear" w:color="auto" w:fill="FFFFFF"/>
-        <w:spacing w:after="0" w:line="240" w:lineRule="auto"/>
-        <w:rPr>
-          <w:rFonts w:ascii="Segoe UI" w:eastAsia="Times New Roman" w:hAnsi="Segoe UI" w:cs="Segoe UI"/>
-          <w:color w:val="212529"/>
-          <w:sz w:val="26"/>
-          <w:szCs w:val="26"/>
-        </w:rPr>
-      </w:pPr>
-      <w:r>
-        <w:rPr>
-          <w:rFonts w:ascii="Segoe UI" w:eastAsia="Times New Roman" w:hAnsi="Segoe UI" w:cs="Segoe UI"/>
-          <w:color w:val="212529"/>
-          <w:sz w:val="26"/>
-          <w:szCs w:val="26"/>
-        </w:rPr>
-        <w:t>River Tech, Assistant Quality Assurance Supervisor</w:t>
-      </w:r>
-    </w:p>
-    <w:p>
-      <w:pPr>
-        <w:shd w:val="clear" w:color="auto" w:fill="FFFFFF"/>
-        <w:spacing w:after="0" w:line="240" w:lineRule="auto"/>
-        <w:rPr>
-          <w:rFonts w:ascii="Segoe UI" w:eastAsia="Times New Roman" w:hAnsi="Segoe UI" w:cs="Segoe UI"/>
-          <w:color w:val="212529"/>
-          <w:sz w:val="26"/>
-          <w:szCs w:val="26"/>
-        </w:rPr>
-      </w:pPr>
-      <w:r>
-        <w:rPr>
-          <w:rFonts w:ascii="Segoe UI" w:eastAsia="Times New Roman" w:hAnsi="Segoe UI" w:cs="Segoe UI"/>
-          <w:color w:val="212529"/>
-          <w:sz w:val="26"/>
-          <w:szCs w:val="26"/>
-        </w:rPr>
-        <w:t>May '13 - Current</w:t>
-      </w:r>
-    </w:p>
-    <w:p>
-      <w:pPr>
-        <w:numPr>
-          <w:ilvl w:val="0"/>
-          <w:numId w:val="1"/>
-        </w:numPr>
-        <w:shd w:val="clear" w:color="auto" w:fill="FFFFFF"/>
-        <w:spacing w:before="100" w:beforeAutospacing="1" w:after="100" w:afterAutospacing="1" w:line="240" w:lineRule="auto"/>
-        <w:rPr>
-          <w:rFonts w:ascii="Helvetica" w:eastAsia="Times New Roman" w:hAnsi="Helvetica" w:cs="Helvetica"/>
-          <w:color w:val="212529"/>
-          <w:spacing w:val="-1"/>
-          <w:sz w:val="26"/>
-          <w:szCs w:val="26"/>
-        </w:rPr>
-      </w:pPr>
-      <w:r>
-        <w:rPr>
-          <w:rFonts w:ascii="Helvetica" w:eastAsia="Times New Roman" w:hAnsi="Helvetica" w:cs="Helvetica"/>
-          <w:color w:val="212529"/>
-          <w:spacing w:val="-1"/>
-          <w:sz w:val="26"/>
-          <w:szCs w:val="26"/>
-        </w:rPr>
-        <w:t>Conduct training on quality assurance software app designed to make sure each employee has 24-hour access to QA information</w:t>
-      </w:r>
-    </w:p>
-    <w:p>
-      <w:pPr>
-        <w:numPr>
-          <w:ilvl w:val="0"/>
-          <w:numId w:val="1"/>
-        </w:numPr>
-        <w:shd w:val="clear" w:color="auto" w:fill="FFFFFF"/>
-        <w:spacing w:before="100" w:beforeAutospacing="1" w:after="100" w:afterAutospacing="1" w:line="240" w:lineRule="auto"/>
-        <w:rPr>
-          <w:rFonts w:ascii="Helvetica" w:eastAsia="Times New Roman" w:hAnsi="Helvetica" w:cs="Helvetica"/>
-          <w:color w:val="212529"/>
-          <w:spacing w:val="-1"/>
-          <w:sz w:val="26"/>
-          <w:szCs w:val="26"/>
-        </w:rPr>
-      </w:pPr>
-      <w:r>
-        <w:rPr>
-          <w:rFonts w:ascii="Helvetica" w:eastAsia="Times New Roman" w:hAnsi="Helvetica" w:cs="Helvetica"/>
-          <w:color w:val="212529"/>
-          <w:spacing w:val="-1"/>
-          <w:sz w:val="26"/>
-          <w:szCs w:val="26"/>
-        </w:rPr>
-        <w:t>Certify each technician in their specific field of operation while conducting regular training to maintain certification</w:t>
-      </w:r>
-    </w:p>
-    <w:p>
-      <w:pPr>
-        <w:numPr>
-          <w:ilvl w:val="0"/>
-          <w:numId w:val="1"/>
-        </w:numPr>
-        <w:shd w:val="clear" w:color="auto" w:fill="FFFFFF"/>
-        <w:spacing w:before="100" w:beforeAutospacing="1" w:after="100" w:afterAutospacing="1" w:line="240" w:lineRule="auto"/>
-        <w:rPr>
-          <w:rFonts w:ascii="Helvetica" w:eastAsia="Times New Roman" w:hAnsi="Helvetica" w:cs="Helvetica"/>
-          <w:color w:val="212529"/>
-          <w:spacing w:val="-1"/>
-          <w:sz w:val="26"/>
-          <w:szCs w:val="26"/>
-        </w:rPr>
-      </w:pPr>
-      <w:r>
-        <w:rPr>
-          <w:rFonts w:ascii="Helvetica" w:eastAsia="Times New Roman" w:hAnsi="Helvetica" w:cs="Helvetica"/>
-          <w:color w:val="212529"/>
-          <w:spacing w:val="-1"/>
-          <w:sz w:val="26"/>
-          <w:szCs w:val="26"/>
-        </w:rPr>
-        <w:t>Implement walk-through scenarios for field technicians that simulate real-life events to improve reaction responses</w:t>
-      </w:r>
-    </w:p>
-    <w:p>
-      <w:pPr>
-        <w:numPr>
-          <w:ilvl w:val="0"/>
-          <w:numId w:val="1"/>
-        </w:numPr>
-        <w:shd w:val="clear" w:color="auto" w:fill="FFFFFF"/>
-        <w:spacing w:before="100" w:beforeAutospacing="1" w:after="100" w:afterAutospacing="1" w:line="240" w:lineRule="auto"/>
-        <w:rPr>
-          <w:rFonts w:ascii="Helvetica" w:eastAsia="Times New Roman" w:hAnsi="Helvetica" w:cs="Helvetica"/>
-          <w:color w:val="212529"/>
-          <w:spacing w:val="-1"/>
-          <w:sz w:val="26"/>
-          <w:szCs w:val="26"/>
-        </w:rPr>
-      </w:pPr>
-      <w:r>
-        <w:rPr>
-          <w:rFonts w:ascii="Helvetica" w:eastAsia="Times New Roman" w:hAnsi="Helvetica" w:cs="Helvetica"/>
-          <w:color w:val="212529"/>
-          <w:spacing w:val="-1"/>
-          <w:sz w:val="26"/>
-          <w:szCs w:val="26"/>
-        </w:rPr>
-        <w:t>Lowered job site incident rates 31% by conducting spontaneous QA inspections on equipment and work processes</w:t>
-      </w:r>
-    </w:p>
-    <w:p>
-      <w:pPr>
-        <w:shd w:val="clear" w:color="auto" w:fill="FFFFFF"/>
-        <w:spacing w:after="0" w:line="240" w:lineRule="auto"/>
-        <w:rPr>
-          <w:rFonts w:ascii="Segoe UI" w:eastAsia="Times New Roman" w:hAnsi="Segoe UI" w:cs="Segoe UI"/>
-          <w:color w:val="212529"/>
-          <w:sz w:val="26"/>
-          <w:szCs w:val="26"/>
-        </w:rPr>
-      </w:pPr>
-      <w:r>
-        <w:rPr>
-          <w:rFonts w:ascii="Segoe UI" w:eastAsia="Times New Roman" w:hAnsi="Segoe UI" w:cs="Segoe UI"/>
-          <w:color w:val="212529"/>
-          <w:sz w:val="26"/>
-          <w:szCs w:val="26"/>
-        </w:rPr>
-        <w:t>Crane &amp; Jenkins, Quality Assurance Inspector</w:t>
-      </w:r>
-    </w:p>
-    <w:p>
-      <w:pPr>
-        <w:shd w:val="clear" w:color="auto" w:fill="FFFFFF"/>
-        <w:spacing w:after="0" w:line="240" w:lineRule="auto"/>
-        <w:rPr>
-          <w:rFonts w:ascii="Segoe UI" w:eastAsia="Times New Roman" w:hAnsi="Segoe UI" w:cs="Segoe UI"/>
-          <w:color w:val="212529"/>
-          <w:sz w:val="26"/>
-          <w:szCs w:val="26"/>
-        </w:rPr>
-      </w:pPr>
-      <w:r>
-        <w:rPr>
-          <w:rFonts w:ascii="Segoe UI" w:eastAsia="Times New Roman" w:hAnsi="Segoe UI" w:cs="Segoe UI"/>
-          <w:color w:val="212529"/>
-          <w:sz w:val="26"/>
-          <w:szCs w:val="26"/>
-        </w:rPr>
-        <w:t>Current - Current</w:t>
-      </w:r>
-    </w:p>
-    <w:p>
-      <w:pPr>
-        <w:numPr>
-          <w:ilvl w:val="0"/>
-          <w:numId w:val="2"/>
-        </w:numPr>
-        <w:shd w:val="clear" w:color="auto" w:fill="FFFFFF"/>
-        <w:spacing w:before="100" w:beforeAutospacing="1" w:after="100" w:afterAutospacing="1" w:line="240" w:lineRule="auto"/>
-        <w:rPr>
-          <w:rFonts w:ascii="Helvetica" w:eastAsia="Times New Roman" w:hAnsi="Helvetica" w:cs="Helvetica"/>
-          <w:color w:val="212529"/>
-          <w:spacing w:val="-1"/>
-          <w:sz w:val="26"/>
-          <w:szCs w:val="26"/>
-        </w:rPr>
-      </w:pPr>
-      <w:r>
-        <w:rPr>
-          <w:rFonts w:ascii="Helvetica" w:eastAsia="Times New Roman" w:hAnsi="Helvetica" w:cs="Helvetica"/>
-          <w:color w:val="212529"/>
-          <w:spacing w:val="-1"/>
-          <w:sz w:val="26"/>
-          <w:szCs w:val="26"/>
-        </w:rPr>
-        <w:t>Maintained records of all quality assurance inspections on equipment and personnel tracking improvements, performance declines or bad habits</w:t>
-      </w:r>
-    </w:p>
-    <w:p>
-      <w:pPr>
-        <w:numPr>
-          <w:ilvl w:val="0"/>
-          <w:numId w:val="2"/>
-        </w:numPr>
-        <w:shd w:val="clear" w:color="auto" w:fill="FFFFFF"/>
-        <w:spacing w:before="100" w:beforeAutospacing="1" w:after="100" w:afterAutospacing="1" w:line="240" w:lineRule="auto"/>
-        <w:rPr>
-          <w:rFonts w:ascii="Helvetica" w:eastAsia="Times New Roman" w:hAnsi="Helvetica" w:cs="Helvetica"/>
-          <w:color w:val="212529"/>
-          <w:spacing w:val="-1"/>
-          <w:sz w:val="26"/>
-          <w:szCs w:val="26"/>
-        </w:rPr>
-      </w:pPr>
-      <w:r>
-        <w:rPr>
-          <w:rFonts w:ascii="Helvetica" w:eastAsia="Times New Roman" w:hAnsi="Helvetica" w:cs="Helvetica"/>
-          <w:color w:val="212529"/>
-          <w:spacing w:val="-1"/>
-          <w:sz w:val="26"/>
-          <w:szCs w:val="26"/>
-        </w:rPr>
-        <w:lastRenderedPageBreak/>
-        <w:t>Prepared all personnel for QA inspections conducted by outside agencies such as industry, city and county officials</w:t>
-      </w:r>
-    </w:p>
-    <w:p>
-      <w:pPr>
-        <w:numPr>
-          <w:ilvl w:val="0"/>
-          <w:numId w:val="2"/>
-        </w:numPr>
-        <w:shd w:val="clear" w:color="auto" w:fill="FFFFFF"/>
-        <w:spacing w:before="100" w:beforeAutospacing="1" w:after="100" w:afterAutospacing="1" w:line="240" w:lineRule="auto"/>
-        <w:rPr>
-          <w:rFonts w:ascii="Helvetica" w:eastAsia="Times New Roman" w:hAnsi="Helvetica" w:cs="Helvetica"/>
-          <w:color w:val="212529"/>
-          <w:spacing w:val="-1"/>
-          <w:sz w:val="26"/>
-          <w:szCs w:val="26"/>
-        </w:rPr>
-      </w:pPr>
-      <w:r>
-        <w:rPr>
-          <w:rFonts w:ascii="Helvetica" w:eastAsia="Times New Roman" w:hAnsi="Helvetica" w:cs="Helvetica"/>
-          <w:color w:val="212529"/>
-          <w:spacing w:val="-1"/>
-          <w:sz w:val="26"/>
-          <w:szCs w:val="26"/>
-        </w:rPr>
-        <w:t>Trained current staff on quality assurance regulation, strengthening overall corporate QA capabilities by 45%</w:t>
-      </w:r>
-    </w:p>
-    <w:p>
-      <w:pPr>
-        <w:shd w:val="clear" w:color="auto" w:fill="FFFFFF"/>
-        <w:spacing w:after="100" w:afterAutospacing="1" w:line="240" w:lineRule="auto"/>
-        <w:outlineLvl w:val="1"/>
-        <w:rPr>
-          <w:rFonts w:ascii="Helvetica" w:eastAsia="Times New Roman" w:hAnsi="Helvetica" w:cs="Helvetica"/>
-          <w:b/>
-          <w:bCs/>
-          <w:color w:val="212529"/>
-          <w:spacing w:val="-2"/>
-          <w:sz w:val="37"/>
-          <w:szCs w:val="37"/>
-        </w:rPr>
-      </w:pPr>
-      <w:r>
-        <w:rPr>
-          <w:rFonts w:ascii="Helvetica" w:eastAsia="Times New Roman" w:hAnsi="Helvetica" w:cs="Helvetica"/>
-          <w:b/>
-          <w:bCs/>
-          <w:color w:val="212529"/>
-          <w:spacing w:val="-2"/>
-          <w:sz w:val="37"/>
-          <w:szCs w:val="37"/>
-        </w:rPr>
-        <w:t>SKILLS</w:t>
-      </w:r>
-    </w:p>
-    <w:p>
-      <w:pPr>
-        <w:shd w:val="clear" w:color="auto" w:fill="FFFFFF"/>
-        <w:spacing w:after="0" w:line="240" w:lineRule="auto"/>
-        <w:rPr>
-          <w:rFonts w:ascii="Segoe UI" w:eastAsia="Times New Roman" w:hAnsi="Segoe UI" w:cs="Segoe UI"/>
-          <w:color w:val="212529"/>
-          <w:sz w:val="26"/>
-          <w:szCs w:val="26"/>
-        </w:rPr>
-      </w:pPr>
-      <w:r>
-        <w:rPr>
-          <w:rFonts w:ascii="Segoe UI" w:eastAsia="Times New Roman" w:hAnsi="Segoe UI" w:cs="Segoe UI"/>
-          <w:color w:val="212529"/>
-          <w:sz w:val="26"/>
-          <w:szCs w:val="26"/>
-        </w:rPr>
-        <w:pict>
-          <v:rect id="_x0000_i1028" style="width:0;height:1.5pt" o:hralign="center" o:hrstd="t" o:hrnoshade="t" o:hr="t" fillcolor="#cecece" stroked="f"/>
-        </w:pict>
-      </w:r>
-    </w:p>
-    <w:p>
-      <w:pPr>
-        <w:numPr>
-          <w:ilvl w:val="0"/>
-          <w:numId w:val="3"/>
-        </w:numPr>
-        <w:shd w:val="clear" w:color="auto" w:fill="FFFFFF"/>
-        <w:spacing w:before="100" w:beforeAutospacing="1" w:after="100" w:afterAutospacing="1" w:line="240" w:lineRule="auto"/>
-        <w:rPr>
-          <w:rFonts w:ascii="Helvetica" w:eastAsia="Times New Roman" w:hAnsi="Helvetica" w:cs="Helvetica"/>
-          <w:color w:val="212529"/>
-          <w:spacing w:val="-1"/>
-          <w:sz w:val="26"/>
-          <w:szCs w:val="26"/>
-        </w:rPr>
-      </w:pPr>
-      <w:r>
-        <w:rPr>
-          <w:rFonts w:ascii="Helvetica" w:eastAsia="Times New Roman" w:hAnsi="Helvetica" w:cs="Helvetica"/>
-          <w:color w:val="212529"/>
-          <w:spacing w:val="-1"/>
-          <w:sz w:val="26"/>
-          <w:szCs w:val="26"/>
-        </w:rPr>
-        <w:t>Management</w:t>
-      </w:r>
-    </w:p>
-    <w:p>
-      <w:pPr>
-        <w:numPr>
-          <w:ilvl w:val="0"/>
-          <w:numId w:val="3"/>
-        </w:numPr>
-        <w:shd w:val="clear" w:color="auto" w:fill="FFFFFF"/>
-        <w:spacing w:before="100" w:beforeAutospacing="1" w:after="100" w:afterAutospacing="1" w:line="240" w:lineRule="auto"/>
-        <w:rPr>
-          <w:rFonts w:ascii="Helvetica" w:eastAsia="Times New Roman" w:hAnsi="Helvetica" w:cs="Helvetica"/>
-          <w:color w:val="212529"/>
-          <w:spacing w:val="-1"/>
-          <w:sz w:val="26"/>
-          <w:szCs w:val="26"/>
-        </w:rPr>
-      </w:pPr>
-      <w:r>
-        <w:rPr>
-          <w:rFonts w:ascii="Helvetica" w:eastAsia="Times New Roman" w:hAnsi="Helvetica" w:cs="Helvetica"/>
-          <w:color w:val="212529"/>
-          <w:spacing w:val="-1"/>
-          <w:sz w:val="26"/>
-          <w:szCs w:val="26"/>
-        </w:rPr>
-        <w:t>Data Entry</w:t>
-      </w:r>
-    </w:p>
-    <w:p>
-      <w:bookmarkStart w:id="0" w:name="_GoBack"/>
-      <w:bookmarkEnd w:id="0"/>
-    </w:p>
+    <w:p/>
     <w:sectPr>
       <w:pgSz w:w="12240" w:h="15840"/>
       <w:pgMar w:top="1440" w:right="1440" w:bottom="1440" w:left="1440" w:header="720" w:footer="720" w:gutter="0"/>
@@ -701,7 +14,7 @@
 </file>
 
 <file path=word/numbering.xml><?xml version="1.0" encoding="utf-8"?>
-<w:numbering xmlns:wpc="http://schemas.microsoft.com/office/word/2010/wordprocessingCanvas" xmlns:cx="http://schemas.microsoft.com/office/drawing/2014/chartex" xmlns:cx1="http://schemas.microsoft.com/office/drawing/2015/9/8/chartex" xmlns:cx2="http://schemas.microsoft.com/office/drawing/2015/10/21/chartex" xmlns:cx3="http://schemas.microsoft.com/office/drawing/2016/5/9/chartex" xmlns:cx4="http://schemas.microsoft.com/office/drawing/2016/5/10/chartex" xmlns:cx5="http://schemas.microsoft.com/office/drawing/2016/5/11/chartex" xmlns:cx6="http://schemas.microsoft.com/office/drawing/2016/5/12/chartex" xmlns:cx7="http://schemas.microsoft.com/office/drawing/2016/5/13/chartex" xmlns:cx8="http://schemas.microsoft.com/office/drawing/2016/5/14/chartex" xmlns:mc="http://schemas.openxmlformats.org/markup-compatibility/2006" xmlns:aink="http://schemas.microsoft.com/office/drawing/2016/ink" xmlns:am3d="http://schemas.microsoft.com/office/drawing/2017/model3d" xmlns:o="urn:schemas-microsoft-com:office:office" xmlns:r="http://schemas.openxmlformats.org/officeDocument/2006/relationships" xmlns:m="http://schemas.openxmlformats.org/officeDocument/2006/math" xmlns:v="urn:schemas-microsoft-com:vml" xmlns:wp14="http://schemas.microsoft.com/office/word/2010/wordprocessingDrawing" xmlns:wp="http://schemas.openxmlformats.org/drawingml/2006/wordprocessingDrawing" xmlns:w10="urn:schemas-microsoft-com:office:word" xmlns:w="http://schemas.openxmlformats.org/wordprocessingml/2006/main" xmlns:w14="http://schemas.microsoft.com/office/word/2010/wordml" xmlns:w15="http://schemas.microsoft.com/office/word/2012/wordml" xmlns:w16cid="http://schemas.microsoft.com/office/word/2016/wordml/cid" xmlns:w16se="http://schemas.microsoft.com/office/word/2015/wordml/symex" xmlns:wpg="http://schemas.microsoft.com/office/word/2010/wordprocessingGroup" xmlns:wpi="http://schemas.microsoft.com/office/word/2010/wordprocessingInk" xmlns:wne="http://schemas.microsoft.com/office/word/2006/wordml" xmlns:wps="http://schemas.microsoft.com/office/word/2010/wordprocessingShape" mc:Ignorable="w14 w15 w16se w16cid wp14">
+<w:numbering xmlns:wpc="http://schemas.microsoft.com/office/word/2010/wordprocessingCanvas" xmlns:cx="http://schemas.microsoft.com/office/drawing/2014/chartex" xmlns:cx1="http://schemas.microsoft.com/office/drawing/2015/9/8/chartex" xmlns:cx2="http://schemas.microsoft.com/office/drawing/2015/10/21/chartex" xmlns:cx3="http://schemas.microsoft.com/office/drawing/2016/5/9/chartex" xmlns:cx4="http://schemas.microsoft.com/office/drawing/2016/5/10/chartex" xmlns:cx5="http://schemas.microsoft.com/office/drawing/2016/5/11/chartex" xmlns:cx6="http://schemas.microsoft.com/office/drawing/2016/5/12/chartex" xmlns:cx7="http://schemas.microsoft.com/office/drawing/2016/5/13/chartex" xmlns:cx8="http://schemas.microsoft.com/office/drawing/2016/5/14/chartex" xmlns:mc="http://schemas.openxmlformats.org/markup-compatibility/2006" xmlns:aink="http://schemas.microsoft.com/office/drawing/2016/ink" xmlns:am3d="http://schemas.microsoft.com/office/drawing/2017/model3d" xmlns:o="urn:schemas-microsoft-com:office:office" xmlns:r="http://schemas.openxmlformats.org/officeDocument/2006/relationships" xmlns:m="http://schemas.openxmlformats.org/officeDocument/2006/math" xmlns:v="urn:schemas-microsoft-com:vml" xmlns:wp14="http://schemas.microsoft.com/office/word/2010/wordprocessingDrawing" xmlns:wp="http://schemas.openxmlformats.org/drawingml/2006/wordprocessingDrawing" xmlns:w10="urn:schemas-microsoft-com:office:word" xmlns:w="http://schemas.openxmlformats.org/wordprocessingml/2006/main" xmlns:w14="http://schemas.microsoft.com/office/word/2010/wordml" xmlns:w15="http://schemas.microsoft.com/office/word/2012/wordml" xmlns:w16cex="http://schemas.microsoft.com/office/word/2018/wordml/cex" xmlns:w16cid="http://schemas.microsoft.com/office/word/2016/wordml/cid" xmlns:w16="http://schemas.microsoft.com/office/word/2018/wordml" xmlns:w16se="http://schemas.microsoft.com/office/word/2015/wordml/symex" xmlns:wpg="http://schemas.microsoft.com/office/word/2010/wordprocessingGroup" xmlns:wpi="http://schemas.microsoft.com/office/word/2010/wordprocessingInk" xmlns:wne="http://schemas.microsoft.com/office/word/2006/wordml" xmlns:wps="http://schemas.microsoft.com/office/word/2010/wordprocessingShape" mc:Ignorable="w14 w15 w16se w16cid w16 w16cex wp14">
   <w:abstractNum w:abstractNumId="0" w15:restartNumberingAfterBreak="0">
     <w:nsid w:val="3F8D3E1E"/>
     <w:multiLevelType w:val="multilevel"/>
@@ -1162,7 +475,7 @@
 </file>
 
 <file path=word/styles.xml><?xml version="1.0" encoding="utf-8"?>
-<w:styles xmlns:mc="http://schemas.openxmlformats.org/markup-compatibility/2006" xmlns:r="http://schemas.openxmlformats.org/officeDocument/2006/relationships" xmlns:w="http://schemas.openxmlformats.org/wordprocessingml/2006/main" xmlns:w14="http://schemas.microsoft.com/office/word/2010/wordml" xmlns:w15="http://schemas.microsoft.com/office/word/2012/wordml" xmlns:w16cid="http://schemas.microsoft.com/office/word/2016/wordml/cid" xmlns:w16se="http://schemas.microsoft.com/office/word/2015/wordml/symex" mc:Ignorable="w14 w15 w16se w16cid">
+<w:styles xmlns:mc="http://schemas.openxmlformats.org/markup-compatibility/2006" xmlns:r="http://schemas.openxmlformats.org/officeDocument/2006/relationships" xmlns:w="http://schemas.openxmlformats.org/wordprocessingml/2006/main" xmlns:w14="http://schemas.microsoft.com/office/word/2010/wordml" xmlns:w15="http://schemas.microsoft.com/office/word/2012/wordml" xmlns:w16cex="http://schemas.microsoft.com/office/word/2018/wordml/cex" xmlns:w16cid="http://schemas.microsoft.com/office/word/2016/wordml/cid" xmlns:w16="http://schemas.microsoft.com/office/word/2018/wordml" xmlns:w16se="http://schemas.microsoft.com/office/word/2015/wordml/symex" mc:Ignorable="w14 w15 w16se w16cid w16 w16cex">
   <w:docDefaults>
     <w:rPrDefault>
       <w:rPr>
@@ -1284,6 +597,7 @@
     <w:lsdException w:name="HTML Sample" w:semiHidden="1" w:unhideWhenUsed="1"/>
     <w:lsdException w:name="HTML Typewriter" w:semiHidden="1" w:unhideWhenUsed="1"/>
     <w:lsdException w:name="HTML Variable" w:semiHidden="1" w:unhideWhenUsed="1"/>
+    <w:lsdException w:name="Normal Table" w:semiHidden="1" w:unhideWhenUsed="1"/>
     <w:lsdException w:name="annotation subject" w:semiHidden="1" w:unhideWhenUsed="1"/>
     <w:lsdException w:name="No List" w:semiHidden="1" w:unhideWhenUsed="1"/>
     <w:lsdException w:name="Outline List 1" w:semiHidden="1" w:unhideWhenUsed="1"/>
@@ -1329,9 +643,11 @@
     <w:lsdException w:name="Table Subtle 1" w:semiHidden="1" w:unhideWhenUsed="1"/>
     <w:lsdException w:name="Table Subtle 2" w:semiHidden="1" w:unhideWhenUsed="1"/>
     <w:lsdException w:name="Table Web 1" w:semiHidden="1" w:unhideWhenUsed="1"/>
+    <w:lsdException w:name="Table Web 2" w:semiHidden="1" w:unhideWhenUsed="1"/>
     <w:lsdException w:name="Table Web 3" w:semiHidden="1" w:unhideWhenUsed="1"/>
     <w:lsdException w:name="Balloon Text" w:semiHidden="1" w:unhideWhenUsed="1"/>
     <w:lsdException w:name="Table Grid" w:uiPriority="39"/>
+    <w:lsdException w:name="Table Theme" w:semiHidden="1" w:unhideWhenUsed="1"/>
     <w:lsdException w:name="Placeholder Text" w:semiHidden="1"/>
     <w:lsdException w:name="No Spacing" w:uiPriority="1" w:qFormat="1"/>
     <w:lsdException w:name="Light Shading" w:uiPriority="60"/>

</xml_diff>